<commit_message>
standardise prop init from useEl not mainEl
</commit_message>
<xml_diff>
--- a/documentation/Shadow Text.docx
+++ b/documentation/Shadow Text.docx
@@ -158,7 +158,7 @@
         <w:tc>
           <w:tcPr>
             <w:tcW w:w="4482" w:type="dxa"/>
-            <w:tmTcPr id="1645588910" protected="0"/>
+            <w:tmTcPr id="1645664348" protected="0"/>
           </w:tcPr>
           <w:p>
             <w:pPr>
@@ -180,7 +180,7 @@
         <w:tc>
           <w:tcPr>
             <w:tcW w:w="2127" w:type="dxa"/>
-            <w:tmTcPr id="1645588910" protected="0"/>
+            <w:tmTcPr id="1645664348" protected="0"/>
           </w:tcPr>
           <w:p>
             <w:pPr>
@@ -202,7 +202,7 @@
         <w:tc>
           <w:tcPr>
             <w:tcW w:w="1962" w:type="dxa"/>
-            <w:tmTcPr id="1645588910" protected="0"/>
+            <w:tmTcPr id="1645664348" protected="0"/>
           </w:tcPr>
           <w:p>
             <w:pPr>
@@ -224,7 +224,7 @@
         <w:tc>
           <w:tcPr>
             <w:tcW w:w="1962" w:type="dxa"/>
-            <w:tmTcPr id="1645588910" protected="0"/>
+            <w:tmTcPr id="1645664348" protected="0"/>
           </w:tcPr>
           <w:p>
             <w:pPr>
@@ -253,7 +253,7 @@
         <w:tc>
           <w:tcPr>
             <w:tcW w:w="4482" w:type="dxa"/>
-            <w:tmTcPr id="1645588910" protected="0"/>
+            <w:tmTcPr id="1645664348" protected="0"/>
           </w:tcPr>
           <w:p>
             <w:pPr>
@@ -268,7 +268,7 @@
           <w:tcPr>
             <w:tcW w:w="2127" w:type="dxa"/>
             <w:shd w:val="solid" w:color="00FF00" tmshd="6553856, 65280, 0"/>
-            <w:tmTcPr id="1645588910" protected="0"/>
+            <w:tmTcPr id="1645664348" protected="0"/>
           </w:tcPr>
           <w:p>
             <w:pPr>
@@ -281,7 +281,7 @@
           <w:tcPr>
             <w:tcW w:w="1962" w:type="dxa"/>
             <w:shd w:val="solid" w:color="00FF00" tmshd="6553856, 65280, 0"/>
-            <w:tmTcPr id="1645588910" protected="0"/>
+            <w:tmTcPr id="1645664348" protected="0"/>
           </w:tcPr>
           <w:p>
             <w:pPr>
@@ -294,7 +294,7 @@
           <w:tcPr>
             <w:tcW w:w="1962" w:type="dxa"/>
             <w:shd w:val="solid" w:color="00FF00" tmshd="6553856, 65280, 0"/>
-            <w:tmTcPr id="1645588910" protected="0"/>
+            <w:tmTcPr id="1645664348" protected="0"/>
           </w:tcPr>
           <w:p>
             <w:pPr>
@@ -313,7 +313,7 @@
         <w:tc>
           <w:tcPr>
             <w:tcW w:w="4482" w:type="dxa"/>
-            <w:tmTcPr id="1645588910" protected="0"/>
+            <w:tmTcPr id="1645664348" protected="0"/>
           </w:tcPr>
           <w:p>
             <w:pPr>
@@ -328,7 +328,7 @@
           <w:tcPr>
             <w:tcW w:w="2127" w:type="dxa"/>
             <w:shd w:val="solid" w:color="00FF00" tmshd="6553856, 65280, 0"/>
-            <w:tmTcPr id="1645588910" protected="0"/>
+            <w:tmTcPr id="1645664348" protected="0"/>
           </w:tcPr>
           <w:p>
             <w:pPr>
@@ -341,7 +341,7 @@
           <w:tcPr>
             <w:tcW w:w="1962" w:type="dxa"/>
             <w:shd w:val="solid" w:color="00FF00" tmshd="6553856, 65280, 0"/>
-            <w:tmTcPr id="1645588910" protected="0"/>
+            <w:tmTcPr id="1645664348" protected="0"/>
           </w:tcPr>
           <w:p>
             <w:pPr>
@@ -354,7 +354,7 @@
           <w:tcPr>
             <w:tcW w:w="1962" w:type="dxa"/>
             <w:shd w:val="solid" w:color="00FF00" tmshd="6553856, 65280, 0"/>
-            <w:tmTcPr id="1645588910" protected="0"/>
+            <w:tmTcPr id="1645664348" protected="0"/>
           </w:tcPr>
           <w:p>
             <w:pPr>
@@ -373,7 +373,7 @@
         <w:tc>
           <w:tcPr>
             <w:tcW w:w="4482" w:type="dxa"/>
-            <w:tmTcPr id="1645588910" protected="0"/>
+            <w:tmTcPr id="1645664348" protected="0"/>
           </w:tcPr>
           <w:p>
             <w:pPr>
@@ -388,7 +388,7 @@
           <w:tcPr>
             <w:tcW w:w="2127" w:type="dxa"/>
             <w:shd w:val="solid" w:color="00FF00" tmshd="6553856, 65280, 0"/>
-            <w:tmTcPr id="1645588910" protected="0"/>
+            <w:tmTcPr id="1645664348" protected="0"/>
           </w:tcPr>
           <w:p>
             <w:pPr>
@@ -400,7 +400,7 @@
         <w:tc>
           <w:tcPr>
             <w:tcW w:w="1962" w:type="dxa"/>
-            <w:tmTcPr id="1645588910" protected="0"/>
+            <w:tmTcPr id="1645664348" protected="0"/>
           </w:tcPr>
           <w:p>
             <w:pPr>
@@ -412,7 +412,7 @@
         <w:tc>
           <w:tcPr>
             <w:tcW w:w="1962" w:type="dxa"/>
-            <w:tmTcPr id="1645588910" protected="0"/>
+            <w:tmTcPr id="1645664348" protected="0"/>
           </w:tcPr>
           <w:p>
             <w:pPr>
@@ -431,7 +431,7 @@
         <w:tc>
           <w:tcPr>
             <w:tcW w:w="4482" w:type="dxa"/>
-            <w:tmTcPr id="1645588910" protected="0"/>
+            <w:tmTcPr id="1645664348" protected="0"/>
           </w:tcPr>
           <w:p>
             <w:pPr>
@@ -446,7 +446,7 @@
           <w:tcPr>
             <w:tcW w:w="2127" w:type="dxa"/>
             <w:shd w:val="solid" w:color="00FF00" tmshd="6553856, 65280, 0"/>
-            <w:tmTcPr id="1645588910" protected="0"/>
+            <w:tmTcPr id="1645664348" protected="0"/>
           </w:tcPr>
           <w:p>
             <w:pPr>
@@ -458,7 +458,7 @@
         <w:tc>
           <w:tcPr>
             <w:tcW w:w="1962" w:type="dxa"/>
-            <w:tmTcPr id="1645588910" protected="0"/>
+            <w:tmTcPr id="1645664348" protected="0"/>
           </w:tcPr>
           <w:p>
             <w:pPr>
@@ -470,7 +470,7 @@
         <w:tc>
           <w:tcPr>
             <w:tcW w:w="1962" w:type="dxa"/>
-            <w:tmTcPr id="1645588910" protected="0"/>
+            <w:tmTcPr id="1645664348" protected="0"/>
           </w:tcPr>
           <w:p>
             <w:pPr>
@@ -489,7 +489,7 @@
         <w:tc>
           <w:tcPr>
             <w:tcW w:w="4482" w:type="dxa"/>
-            <w:tmTcPr id="1645588910" protected="0"/>
+            <w:tmTcPr id="1645664348" protected="0"/>
           </w:tcPr>
           <w:p>
             <w:pPr>
@@ -503,7 +503,7 @@
         <w:tc>
           <w:tcPr>
             <w:tcW w:w="2127" w:type="dxa"/>
-            <w:tmTcPr id="1645588910" protected="0"/>
+            <w:tmTcPr id="1645664348" protected="0"/>
           </w:tcPr>
           <w:p>
             <w:pPr>
@@ -516,7 +516,7 @@
           <w:tcPr>
             <w:tcW w:w="1962" w:type="dxa"/>
             <w:shd w:val="solid" w:color="00FF00" tmshd="6553856, 65280, 0"/>
-            <w:tmTcPr id="1645588910" protected="0"/>
+            <w:tmTcPr id="1645664348" protected="0"/>
           </w:tcPr>
           <w:p>
             <w:pPr>
@@ -529,7 +529,7 @@
           <w:tcPr>
             <w:tcW w:w="1962" w:type="dxa"/>
             <w:shd w:val="solid" w:color="00FF00" tmshd="6553856, 65280, 0"/>
-            <w:tmTcPr id="1645588910" protected="0"/>
+            <w:tmTcPr id="1645664348" protected="0"/>
           </w:tcPr>
           <w:p>
             <w:pPr>
@@ -548,7 +548,7 @@
         <w:tc>
           <w:tcPr>
             <w:tcW w:w="4482" w:type="dxa"/>
-            <w:tmTcPr id="1645588910" protected="0"/>
+            <w:tmTcPr id="1645664348" protected="0"/>
           </w:tcPr>
           <w:p>
             <w:pPr>
@@ -563,7 +563,7 @@
           <w:tcPr>
             <w:tcW w:w="2127" w:type="dxa"/>
             <w:shd w:val="solid" w:color="00FF00" tmshd="6553856, 65280, 0"/>
-            <w:tmTcPr id="1645588910" protected="0"/>
+            <w:tmTcPr id="1645664348" protected="0"/>
           </w:tcPr>
           <w:p>
             <w:pPr>
@@ -576,7 +576,7 @@
           <w:tcPr>
             <w:tcW w:w="1962" w:type="dxa"/>
             <w:shd w:val="none"/>
-            <w:tmTcPr id="1645588910" protected="0"/>
+            <w:tmTcPr id="1645664348" protected="0"/>
           </w:tcPr>
           <w:p>
             <w:pPr>
@@ -589,7 +589,7 @@
           <w:tcPr>
             <w:tcW w:w="1962" w:type="dxa"/>
             <w:shd w:val="none"/>
-            <w:tmTcPr id="1645588910" protected="0"/>
+            <w:tmTcPr id="1645664348" protected="0"/>
           </w:tcPr>
           <w:p>
             <w:pPr>
@@ -608,7 +608,7 @@
         <w:tc>
           <w:tcPr>
             <w:tcW w:w="4482" w:type="dxa"/>
-            <w:tmTcPr id="1645588910" protected="0"/>
+            <w:tmTcPr id="1645664348" protected="0"/>
           </w:tcPr>
           <w:p>
             <w:pPr>
@@ -623,7 +623,7 @@
           <w:tcPr>
             <w:tcW w:w="2127" w:type="dxa"/>
             <w:shd w:val="solid" w:color="00FF00" tmshd="6553856, 65280, 0"/>
-            <w:tmTcPr id="1645588910" protected="0"/>
+            <w:tmTcPr id="1645664348" protected="0"/>
           </w:tcPr>
           <w:p>
             <w:pPr>
@@ -636,7 +636,7 @@
           <w:tcPr>
             <w:tcW w:w="1962" w:type="dxa"/>
             <w:shd w:val="none"/>
-            <w:tmTcPr id="1645588910" protected="0"/>
+            <w:tmTcPr id="1645664348" protected="0"/>
           </w:tcPr>
           <w:p>
             <w:pPr>
@@ -649,7 +649,7 @@
           <w:tcPr>
             <w:tcW w:w="1962" w:type="dxa"/>
             <w:shd w:val="none"/>
-            <w:tmTcPr id="1645588910" protected="0"/>
+            <w:tmTcPr id="1645664348" protected="0"/>
           </w:tcPr>
           <w:p>
             <w:pPr>
@@ -668,7 +668,7 @@
         <w:tc>
           <w:tcPr>
             <w:tcW w:w="4482" w:type="dxa"/>
-            <w:tmTcPr id="1645588910" protected="0"/>
+            <w:tmTcPr id="1645664348" protected="0"/>
           </w:tcPr>
           <w:p>
             <w:pPr>
@@ -683,7 +683,7 @@
           <w:tcPr>
             <w:tcW w:w="2127" w:type="dxa"/>
             <w:shd w:val="solid" w:color="00FF00" tmshd="6553856, 65280, 0"/>
-            <w:tmTcPr id="1645588910" protected="0"/>
+            <w:tmTcPr id="1645664348" protected="0"/>
           </w:tcPr>
           <w:p>
             <w:pPr>
@@ -696,7 +696,7 @@
           <w:tcPr>
             <w:tcW w:w="1962" w:type="dxa"/>
             <w:shd w:val="none"/>
-            <w:tmTcPr id="1645588910" protected="0"/>
+            <w:tmTcPr id="1645664348" protected="0"/>
           </w:tcPr>
           <w:p>
             <w:pPr>
@@ -709,7 +709,7 @@
           <w:tcPr>
             <w:tcW w:w="1962" w:type="dxa"/>
             <w:shd w:val="none"/>
-            <w:tmTcPr id="1645588910" protected="0"/>
+            <w:tmTcPr id="1645664348" protected="0"/>
           </w:tcPr>
           <w:p>
             <w:pPr>
@@ -728,7 +728,7 @@
         <w:tc>
           <w:tcPr>
             <w:tcW w:w="4482" w:type="dxa"/>
-            <w:tmTcPr id="1645588910" protected="0"/>
+            <w:tmTcPr id="1645664348" protected="0"/>
           </w:tcPr>
           <w:p>
             <w:pPr>
@@ -743,7 +743,7 @@
           <w:tcPr>
             <w:tcW w:w="2127" w:type="dxa"/>
             <w:shd w:val="solid" w:color="00FF00" tmshd="6553856, 65280, 0"/>
-            <w:tmTcPr id="1645588910" protected="0"/>
+            <w:tmTcPr id="1645664348" protected="0"/>
           </w:tcPr>
           <w:p>
             <w:pPr>
@@ -758,7 +758,7 @@
           <w:tcPr>
             <w:tcW w:w="1962" w:type="dxa"/>
             <w:shd w:val="none"/>
-            <w:tmTcPr id="1645588910" protected="0"/>
+            <w:tmTcPr id="1645664348" protected="0"/>
           </w:tcPr>
           <w:p>
             <w:pPr>
@@ -771,7 +771,7 @@
           <w:tcPr>
             <w:tcW w:w="1962" w:type="dxa"/>
             <w:shd w:val="solid" w:color="00FF00" tmshd="6553856, 65280, 0"/>
-            <w:tmTcPr id="1645588910" protected="0"/>
+            <w:tmTcPr id="1645664348" protected="0"/>
           </w:tcPr>
           <w:p>
             <w:pPr>
@@ -790,7 +790,7 @@
         <w:tc>
           <w:tcPr>
             <w:tcW w:w="4482" w:type="dxa"/>
-            <w:tmTcPr id="1645588910" protected="0"/>
+            <w:tmTcPr id="1645664348" protected="0"/>
           </w:tcPr>
           <w:p>
             <w:pPr>
@@ -805,7 +805,7 @@
           <w:tcPr>
             <w:tcW w:w="2127" w:type="dxa"/>
             <w:shd w:val="solid" w:color="00FF00" tmshd="6553856, 65280, 0"/>
-            <w:tmTcPr id="1645588910" protected="0"/>
+            <w:tmTcPr id="1645664348" protected="0"/>
           </w:tcPr>
           <w:p>
             <w:pPr>
@@ -820,7 +820,7 @@
           <w:tcPr>
             <w:tcW w:w="1962" w:type="dxa"/>
             <w:shd w:val="none"/>
-            <w:tmTcPr id="1645588910" protected="0"/>
+            <w:tmTcPr id="1645664348" protected="0"/>
           </w:tcPr>
           <w:p>
             <w:pPr>
@@ -833,7 +833,7 @@
           <w:tcPr>
             <w:tcW w:w="1962" w:type="dxa"/>
             <w:shd w:val="solid" w:color="00FF00" tmshd="6553856, 65280, 0"/>
-            <w:tmTcPr id="1645588910" protected="0"/>
+            <w:tmTcPr id="1645664348" protected="0"/>
           </w:tcPr>
           <w:p>
             <w:pPr>
@@ -880,6 +880,19 @@
       </w:pPr>
       <w:r>
         <w:t>Use class (with extend) to create objects that comprise the style API for widget and each subText.</w:t>
+      </w:r>
+    </w:p>
+    <w:p>
+      <w:pPr>
+        <w:pStyle w:val="para5"/>
+        <w:numPr>
+          <w:ilvl w:val="1"/>
+          <w:numId w:val="1"/>
+        </w:numPr>
+        <w:ind w:left="0" w:firstLine="0"/>
+      </w:pPr>
+      <w:r>
+        <w:t>Scratch Area</w:t>
       </w:r>
     </w:p>
     <w:p>
@@ -892,63 +905,31 @@
         <w:ind w:left="0" w:firstLine="0"/>
       </w:pPr>
       <w:r>
-        <w:t>TODO</w:t>
+        <w:t>Where should Use Element Props come from?</w:t>
       </w:r>
     </w:p>
     <w:p>
       <w:pPr>
-        <w:tabs defTabSz="708"/>
-        <w:pBdr>
-          <w:top w:val="nil" w:sz="0" w:space="0" w:color="000000" tmln="20, 20, 20, 0, 0"/>
-          <w:left w:val="nil" w:sz="0" w:space="0" w:color="000000" tmln="20, 20, 20, 0, 0"/>
-          <w:bottom w:val="nil" w:sz="0" w:space="0" w:color="000000" tmln="20, 20, 20, 0, 0"/>
-          <w:right w:val="nil" w:sz="0" w:space="0" w:color="000000" tmln="20, 20, 20, 0, 0"/>
-          <w:between w:val="nil" w:sz="0" w:space="0" w:color="000000" tmln="20, 20, 20, 0, 0"/>
-        </w:pBdr>
-        <w:shd w:val="none"/>
-        <w:rPr>
-          <w:rFonts w:ascii="Times New Roman" w:hAnsi="Times New Roman" w:cs="Times New Roman"/>
-          <w:sz w:val="20"/>
-          <w:szCs w:val="20"/>
-          <w:lang w:val="en-gb" w:bidi="ar-sa"/>
-        </w:rPr>
+        <w:pStyle w:val="para2"/>
       </w:pPr>
       <w:r>
-        <w:rPr>
-          <w:rFonts w:ascii="Times New Roman" w:hAnsi="Times New Roman" w:cs="Times New Roman"/>
-          <w:sz w:val="20"/>
-          <w:szCs w:val="20"/>
-          <w:lang w:val="en-gb" w:bidi="ar-sa"/>
-        </w:rPr>
-        <w:t>Barb: you seem to have an unnecessary widgets\shadow-text\styles.css (not in /resources)</w:t>
+        <w:t>text</w:t>
       </w:r>
     </w:p>
     <w:p>
       <w:pPr>
-        <w:tabs defTabSz="708"/>
-        <w:pBdr>
-          <w:top w:val="nil" w:sz="0" w:space="0" w:color="000000" tmln="20, 20, 20, 0, 0"/>
-          <w:left w:val="nil" w:sz="0" w:space="0" w:color="000000" tmln="20, 20, 20, 0, 0"/>
-          <w:bottom w:val="nil" w:sz="0" w:space="0" w:color="000000" tmln="20, 20, 20, 0, 0"/>
-          <w:right w:val="nil" w:sz="0" w:space="0" w:color="000000" tmln="20, 20, 20, 0, 0"/>
-          <w:between w:val="nil" w:sz="0" w:space="0" w:color="000000" tmln="20, 20, 20, 0, 0"/>
-        </w:pBdr>
-        <w:shd w:val="none"/>
-        <w:rPr>
-          <w:rFonts w:ascii="Times New Roman" w:hAnsi="Times New Roman" w:cs="Times New Roman"/>
-          <w:sz w:val="20"/>
-          <w:szCs w:val="20"/>
-          <w:lang w:val="en-gb" w:bidi="ar-sa"/>
-        </w:rPr>
+        <w:pStyle w:val="para2"/>
       </w:pPr>
       <w:r>
-        <w:rPr>
-          <w:rFonts w:ascii="Times New Roman" w:hAnsi="Times New Roman" w:cs="Times New Roman"/>
-          <w:sz w:val="20"/>
-          <w:szCs w:val="20"/>
-          <w:lang w:val="en-gb" w:bidi="ar-sa"/>
-        </w:rPr>
-        <w:t>Tabs are 4 spaces</w:t>
+        <w:t>letterSpacing</w:t>
+      </w:r>
+    </w:p>
+    <w:p>
+      <w:pPr>
+        <w:pStyle w:val="para2"/>
+      </w:pPr>
+      <w:r>
+        <w:t>textAnchor</w:t>
       </w:r>
     </w:p>
     <w:sectPr>

</xml_diff>

<commit_message>
Added integration considerations to .docx
</commit_message>
<xml_diff>
--- a/documentation/Shadow Text.docx
+++ b/documentation/Shadow Text.docx
@@ -158,7 +158,7 @@
         <w:tc>
           <w:tcPr>
             <w:tcW w:w="4482" w:type="dxa"/>
-            <w:tmTcPr id="1645827464" protected="0"/>
+            <w:tmTcPr id="1646025485" protected="0"/>
           </w:tcPr>
           <w:p>
             <w:pPr>
@@ -180,7 +180,7 @@
         <w:tc>
           <w:tcPr>
             <w:tcW w:w="2127" w:type="dxa"/>
-            <w:tmTcPr id="1645827464" protected="0"/>
+            <w:tmTcPr id="1646025485" protected="0"/>
           </w:tcPr>
           <w:p>
             <w:pPr>
@@ -202,7 +202,7 @@
         <w:tc>
           <w:tcPr>
             <w:tcW w:w="1962" w:type="dxa"/>
-            <w:tmTcPr id="1645827464" protected="0"/>
+            <w:tmTcPr id="1646025485" protected="0"/>
           </w:tcPr>
           <w:p>
             <w:pPr>
@@ -224,7 +224,7 @@
         <w:tc>
           <w:tcPr>
             <w:tcW w:w="1962" w:type="dxa"/>
-            <w:tmTcPr id="1645827464" protected="0"/>
+            <w:tmTcPr id="1646025485" protected="0"/>
           </w:tcPr>
           <w:p>
             <w:pPr>
@@ -253,7 +253,7 @@
         <w:tc>
           <w:tcPr>
             <w:tcW w:w="4482" w:type="dxa"/>
-            <w:tmTcPr id="1645827464" protected="0"/>
+            <w:tmTcPr id="1646025485" protected="0"/>
           </w:tcPr>
           <w:p>
             <w:pPr>
@@ -268,7 +268,7 @@
           <w:tcPr>
             <w:tcW w:w="2127" w:type="dxa"/>
             <w:shd w:val="solid" w:color="00FF00" tmshd="6553856, 65280, 0"/>
-            <w:tmTcPr id="1645827464" protected="0"/>
+            <w:tmTcPr id="1646025485" protected="0"/>
           </w:tcPr>
           <w:p>
             <w:pPr>
@@ -281,7 +281,7 @@
           <w:tcPr>
             <w:tcW w:w="1962" w:type="dxa"/>
             <w:shd w:val="solid" w:color="00FF00" tmshd="6553856, 65280, 0"/>
-            <w:tmTcPr id="1645827464" protected="0"/>
+            <w:tmTcPr id="1646025485" protected="0"/>
           </w:tcPr>
           <w:p>
             <w:pPr>
@@ -294,7 +294,7 @@
           <w:tcPr>
             <w:tcW w:w="1962" w:type="dxa"/>
             <w:shd w:val="solid" w:color="00FF00" tmshd="6553856, 65280, 0"/>
-            <w:tmTcPr id="1645827464" protected="0"/>
+            <w:tmTcPr id="1646025485" protected="0"/>
           </w:tcPr>
           <w:p>
             <w:pPr>
@@ -313,7 +313,7 @@
         <w:tc>
           <w:tcPr>
             <w:tcW w:w="4482" w:type="dxa"/>
-            <w:tmTcPr id="1645827464" protected="0"/>
+            <w:tmTcPr id="1646025485" protected="0"/>
           </w:tcPr>
           <w:p>
             <w:pPr>
@@ -328,7 +328,7 @@
           <w:tcPr>
             <w:tcW w:w="2127" w:type="dxa"/>
             <w:shd w:val="solid" w:color="00FF00" tmshd="6553856, 65280, 0"/>
-            <w:tmTcPr id="1645827464" protected="0"/>
+            <w:tmTcPr id="1646025485" protected="0"/>
           </w:tcPr>
           <w:p>
             <w:pPr>
@@ -341,7 +341,7 @@
           <w:tcPr>
             <w:tcW w:w="1962" w:type="dxa"/>
             <w:shd w:val="solid" w:color="00FF00" tmshd="6553856, 65280, 0"/>
-            <w:tmTcPr id="1645827464" protected="0"/>
+            <w:tmTcPr id="1646025485" protected="0"/>
           </w:tcPr>
           <w:p>
             <w:pPr>
@@ -354,7 +354,7 @@
           <w:tcPr>
             <w:tcW w:w="1962" w:type="dxa"/>
             <w:shd w:val="solid" w:color="00FF00" tmshd="6553856, 65280, 0"/>
-            <w:tmTcPr id="1645827464" protected="0"/>
+            <w:tmTcPr id="1646025485" protected="0"/>
           </w:tcPr>
           <w:p>
             <w:pPr>
@@ -373,7 +373,7 @@
         <w:tc>
           <w:tcPr>
             <w:tcW w:w="4482" w:type="dxa"/>
-            <w:tmTcPr id="1645827464" protected="0"/>
+            <w:tmTcPr id="1646025485" protected="0"/>
           </w:tcPr>
           <w:p>
             <w:pPr>
@@ -388,7 +388,7 @@
           <w:tcPr>
             <w:tcW w:w="2127" w:type="dxa"/>
             <w:shd w:val="solid" w:color="00FF00" tmshd="6553856, 65280, 0"/>
-            <w:tmTcPr id="1645827464" protected="0"/>
+            <w:tmTcPr id="1646025485" protected="0"/>
           </w:tcPr>
           <w:p>
             <w:pPr>
@@ -400,7 +400,7 @@
         <w:tc>
           <w:tcPr>
             <w:tcW w:w="1962" w:type="dxa"/>
-            <w:tmTcPr id="1645827464" protected="0"/>
+            <w:tmTcPr id="1646025485" protected="0"/>
           </w:tcPr>
           <w:p>
             <w:pPr>
@@ -412,7 +412,7 @@
         <w:tc>
           <w:tcPr>
             <w:tcW w:w="1962" w:type="dxa"/>
-            <w:tmTcPr id="1645827464" protected="0"/>
+            <w:tmTcPr id="1646025485" protected="0"/>
           </w:tcPr>
           <w:p>
             <w:pPr>
@@ -431,7 +431,7 @@
         <w:tc>
           <w:tcPr>
             <w:tcW w:w="4482" w:type="dxa"/>
-            <w:tmTcPr id="1645827464" protected="0"/>
+            <w:tmTcPr id="1646025485" protected="0"/>
           </w:tcPr>
           <w:p>
             <w:pPr>
@@ -446,7 +446,7 @@
           <w:tcPr>
             <w:tcW w:w="2127" w:type="dxa"/>
             <w:shd w:val="solid" w:color="00FF00" tmshd="6553856, 65280, 0"/>
-            <w:tmTcPr id="1645827464" protected="0"/>
+            <w:tmTcPr id="1646025485" protected="0"/>
           </w:tcPr>
           <w:p>
             <w:pPr>
@@ -458,7 +458,7 @@
         <w:tc>
           <w:tcPr>
             <w:tcW w:w="1962" w:type="dxa"/>
-            <w:tmTcPr id="1645827464" protected="0"/>
+            <w:tmTcPr id="1646025485" protected="0"/>
           </w:tcPr>
           <w:p>
             <w:pPr>
@@ -470,7 +470,7 @@
         <w:tc>
           <w:tcPr>
             <w:tcW w:w="1962" w:type="dxa"/>
-            <w:tmTcPr id="1645827464" protected="0"/>
+            <w:tmTcPr id="1646025485" protected="0"/>
           </w:tcPr>
           <w:p>
             <w:pPr>
@@ -489,7 +489,7 @@
         <w:tc>
           <w:tcPr>
             <w:tcW w:w="4482" w:type="dxa"/>
-            <w:tmTcPr id="1645827464" protected="0"/>
+            <w:tmTcPr id="1646025485" protected="0"/>
           </w:tcPr>
           <w:p>
             <w:pPr>
@@ -503,7 +503,7 @@
         <w:tc>
           <w:tcPr>
             <w:tcW w:w="2127" w:type="dxa"/>
-            <w:tmTcPr id="1645827464" protected="0"/>
+            <w:tmTcPr id="1646025485" protected="0"/>
           </w:tcPr>
           <w:p>
             <w:pPr>
@@ -516,7 +516,7 @@
           <w:tcPr>
             <w:tcW w:w="1962" w:type="dxa"/>
             <w:shd w:val="solid" w:color="00FF00" tmshd="6553856, 65280, 0"/>
-            <w:tmTcPr id="1645827464" protected="0"/>
+            <w:tmTcPr id="1646025485" protected="0"/>
           </w:tcPr>
           <w:p>
             <w:pPr>
@@ -529,7 +529,7 @@
           <w:tcPr>
             <w:tcW w:w="1962" w:type="dxa"/>
             <w:shd w:val="solid" w:color="00FF00" tmshd="6553856, 65280, 0"/>
-            <w:tmTcPr id="1645827464" protected="0"/>
+            <w:tmTcPr id="1646025485" protected="0"/>
           </w:tcPr>
           <w:p>
             <w:pPr>
@@ -548,7 +548,7 @@
         <w:tc>
           <w:tcPr>
             <w:tcW w:w="4482" w:type="dxa"/>
-            <w:tmTcPr id="1645827464" protected="0"/>
+            <w:tmTcPr id="1646025485" protected="0"/>
           </w:tcPr>
           <w:p>
             <w:pPr>
@@ -563,7 +563,7 @@
           <w:tcPr>
             <w:tcW w:w="2127" w:type="dxa"/>
             <w:shd w:val="solid" w:color="00FF00" tmshd="6553856, 65280, 0"/>
-            <w:tmTcPr id="1645827464" protected="0"/>
+            <w:tmTcPr id="1646025485" protected="0"/>
           </w:tcPr>
           <w:p>
             <w:pPr>
@@ -576,7 +576,7 @@
           <w:tcPr>
             <w:tcW w:w="1962" w:type="dxa"/>
             <w:shd w:val="none"/>
-            <w:tmTcPr id="1645827464" protected="0"/>
+            <w:tmTcPr id="1646025485" protected="0"/>
           </w:tcPr>
           <w:p>
             <w:pPr>
@@ -589,7 +589,7 @@
           <w:tcPr>
             <w:tcW w:w="1962" w:type="dxa"/>
             <w:shd w:val="none"/>
-            <w:tmTcPr id="1645827464" protected="0"/>
+            <w:tmTcPr id="1646025485" protected="0"/>
           </w:tcPr>
           <w:p>
             <w:pPr>
@@ -608,7 +608,7 @@
         <w:tc>
           <w:tcPr>
             <w:tcW w:w="4482" w:type="dxa"/>
-            <w:tmTcPr id="1645827464" protected="0"/>
+            <w:tmTcPr id="1646025485" protected="0"/>
           </w:tcPr>
           <w:p>
             <w:pPr>
@@ -623,7 +623,7 @@
           <w:tcPr>
             <w:tcW w:w="2127" w:type="dxa"/>
             <w:shd w:val="solid" w:color="00FF00" tmshd="6553856, 65280, 0"/>
-            <w:tmTcPr id="1645827464" protected="0"/>
+            <w:tmTcPr id="1646025485" protected="0"/>
           </w:tcPr>
           <w:p>
             <w:pPr>
@@ -636,7 +636,7 @@
           <w:tcPr>
             <w:tcW w:w="1962" w:type="dxa"/>
             <w:shd w:val="none"/>
-            <w:tmTcPr id="1645827464" protected="0"/>
+            <w:tmTcPr id="1646025485" protected="0"/>
           </w:tcPr>
           <w:p>
             <w:pPr>
@@ -649,7 +649,7 @@
           <w:tcPr>
             <w:tcW w:w="1962" w:type="dxa"/>
             <w:shd w:val="none"/>
-            <w:tmTcPr id="1645827464" protected="0"/>
+            <w:tmTcPr id="1646025485" protected="0"/>
           </w:tcPr>
           <w:p>
             <w:pPr>
@@ -668,7 +668,7 @@
         <w:tc>
           <w:tcPr>
             <w:tcW w:w="4482" w:type="dxa"/>
-            <w:tmTcPr id="1645827464" protected="0"/>
+            <w:tmTcPr id="1646025485" protected="0"/>
           </w:tcPr>
           <w:p>
             <w:pPr>
@@ -683,7 +683,7 @@
           <w:tcPr>
             <w:tcW w:w="2127" w:type="dxa"/>
             <w:shd w:val="solid" w:color="00FF00" tmshd="6553856, 65280, 0"/>
-            <w:tmTcPr id="1645827464" protected="0"/>
+            <w:tmTcPr id="1646025485" protected="0"/>
           </w:tcPr>
           <w:p>
             <w:pPr>
@@ -696,7 +696,7 @@
           <w:tcPr>
             <w:tcW w:w="1962" w:type="dxa"/>
             <w:shd w:val="none"/>
-            <w:tmTcPr id="1645827464" protected="0"/>
+            <w:tmTcPr id="1646025485" protected="0"/>
           </w:tcPr>
           <w:p>
             <w:pPr>
@@ -709,7 +709,7 @@
           <w:tcPr>
             <w:tcW w:w="1962" w:type="dxa"/>
             <w:shd w:val="none"/>
-            <w:tmTcPr id="1645827464" protected="0"/>
+            <w:tmTcPr id="1646025485" protected="0"/>
           </w:tcPr>
           <w:p>
             <w:pPr>
@@ -728,7 +728,7 @@
         <w:tc>
           <w:tcPr>
             <w:tcW w:w="4482" w:type="dxa"/>
-            <w:tmTcPr id="1645827464" protected="0"/>
+            <w:tmTcPr id="1646025485" protected="0"/>
           </w:tcPr>
           <w:p>
             <w:pPr>
@@ -743,7 +743,7 @@
           <w:tcPr>
             <w:tcW w:w="2127" w:type="dxa"/>
             <w:shd w:val="solid" w:color="00FF00" tmshd="6553856, 65280, 0"/>
-            <w:tmTcPr id="1645827464" protected="0"/>
+            <w:tmTcPr id="1646025485" protected="0"/>
           </w:tcPr>
           <w:p>
             <w:pPr>
@@ -758,7 +758,7 @@
           <w:tcPr>
             <w:tcW w:w="1962" w:type="dxa"/>
             <w:shd w:val="none"/>
-            <w:tmTcPr id="1645827464" protected="0"/>
+            <w:tmTcPr id="1646025485" protected="0"/>
           </w:tcPr>
           <w:p>
             <w:pPr>
@@ -771,7 +771,7 @@
           <w:tcPr>
             <w:tcW w:w="1962" w:type="dxa"/>
             <w:shd w:val="solid" w:color="00FF00" tmshd="6553856, 65280, 0"/>
-            <w:tmTcPr id="1645827464" protected="0"/>
+            <w:tmTcPr id="1646025485" protected="0"/>
           </w:tcPr>
           <w:p>
             <w:pPr>
@@ -790,7 +790,7 @@
         <w:tc>
           <w:tcPr>
             <w:tcW w:w="4482" w:type="dxa"/>
-            <w:tmTcPr id="1645827464" protected="0"/>
+            <w:tmTcPr id="1646025485" protected="0"/>
           </w:tcPr>
           <w:p>
             <w:pPr>
@@ -805,7 +805,7 @@
           <w:tcPr>
             <w:tcW w:w="2127" w:type="dxa"/>
             <w:shd w:val="solid" w:color="00FF00" tmshd="6553856, 65280, 0"/>
-            <w:tmTcPr id="1645827464" protected="0"/>
+            <w:tmTcPr id="1646025485" protected="0"/>
           </w:tcPr>
           <w:p>
             <w:pPr>
@@ -820,7 +820,7 @@
           <w:tcPr>
             <w:tcW w:w="1962" w:type="dxa"/>
             <w:shd w:val="none"/>
-            <w:tmTcPr id="1645827464" protected="0"/>
+            <w:tmTcPr id="1646025485" protected="0"/>
           </w:tcPr>
           <w:p>
             <w:pPr>
@@ -833,7 +833,7 @@
           <w:tcPr>
             <w:tcW w:w="1962" w:type="dxa"/>
             <w:shd w:val="solid" w:color="00FF00" tmshd="6553856, 65280, 0"/>
-            <w:tmTcPr id="1645827464" protected="0"/>
+            <w:tmTcPr id="1646025485" protected="0"/>
           </w:tcPr>
           <w:p>
             <w:pPr>
@@ -880,19 +880,6 @@
       </w:pPr>
       <w:r>
         <w:t>Use class (with extend) to create objects that comprise the style API for widget and each subText.</w:t>
-      </w:r>
-    </w:p>
-    <w:p>
-      <w:pPr>
-        <w:pStyle w:val="para5"/>
-        <w:numPr>
-          <w:ilvl w:val="1"/>
-          <w:numId w:val="1"/>
-        </w:numPr>
-        <w:ind w:left="0" w:firstLine="0"/>
-      </w:pPr>
-      <w:r>
-        <w:t>Scratch Area</w:t>
       </w:r>
     </w:p>
     <w:p>
@@ -931,9 +918,9 @@
         </w:trPr>
         <w:tc>
           <w:tcPr>
-            <w:tcW w:w="450" w:type="pct"/>
+            <w:tcW w:w="1211" w:type="dxa"/>
             <w:shd w:val="solid" w:color="E0FFFF" tmshd="1477181824, 16776960, 16777215"/>
-            <w:tmTcPr id="1645827464" protected="0"/>
+            <w:tmTcPr id="1646025485" protected="0"/>
           </w:tcPr>
           <w:p>
             <w:pPr>
@@ -955,9 +942,9 @@
         </w:tc>
         <w:tc>
           <w:tcPr>
-            <w:tcW w:w="685" w:type="pct"/>
+            <w:tcW w:w="1844" w:type="dxa"/>
             <w:shd w:val="solid" w:color="E0FFFF" tmshd="1477181824, 16776960, 16777215"/>
-            <w:tmTcPr id="1645827464" protected="0"/>
+            <w:tmTcPr id="1646025485" protected="0"/>
           </w:tcPr>
           <w:p>
             <w:pPr>
@@ -978,9 +965,9 @@
         </w:tc>
         <w:tc>
           <w:tcPr>
-            <w:tcW w:w="3860" w:type="pct"/>
+            <w:tcW w:w="10390" w:type="dxa"/>
             <w:shd w:val="solid" w:color="E0FFFF" tmshd="1477181824, 16776960, 16777215"/>
-            <w:tmTcPr id="1645827464" protected="0"/>
+            <w:tmTcPr id="1646025485" protected="0"/>
           </w:tcPr>
           <w:p>
             <w:pPr>
@@ -1008,8 +995,8 @@
         </w:trPr>
         <w:tc>
           <w:tcPr>
-            <w:tcW w:w="450" w:type="pct"/>
-            <w:tmTcPr id="1645827464" protected="0"/>
+            <w:tcW w:w="1211" w:type="dxa"/>
+            <w:tmTcPr id="1646025485" protected="0"/>
           </w:tcPr>
           <w:p>
             <w:pPr>
@@ -1023,8 +1010,8 @@
         </w:tc>
         <w:tc>
           <w:tcPr>
-            <w:tcW w:w="685" w:type="pct"/>
-            <w:tmTcPr id="1645827464" protected="0"/>
+            <w:tcW w:w="1844" w:type="dxa"/>
+            <w:tmTcPr id="1646025485" protected="0"/>
           </w:tcPr>
           <w:p>
             <w:pPr>
@@ -1038,8 +1025,8 @@
         </w:tc>
         <w:tc>
           <w:tcPr>
-            <w:tcW w:w="3860" w:type="pct"/>
-            <w:tmTcPr id="1645827464" protected="0"/>
+            <w:tcW w:w="10390" w:type="dxa"/>
+            <w:tmTcPr id="1646025485" protected="0"/>
           </w:tcPr>
           <w:p>
             <w:pPr>
@@ -1058,8 +1045,8 @@
         </w:trPr>
         <w:tc>
           <w:tcPr>
-            <w:tcW w:w="450" w:type="pct"/>
-            <w:tmTcPr id="1645827464" protected="0"/>
+            <w:tcW w:w="1211" w:type="dxa"/>
+            <w:tmTcPr id="1646025485" protected="0"/>
           </w:tcPr>
           <w:p>
             <w:pPr>
@@ -1073,8 +1060,8 @@
         </w:tc>
         <w:tc>
           <w:tcPr>
-            <w:tcW w:w="685" w:type="pct"/>
-            <w:tmTcPr id="1645827464" protected="0"/>
+            <w:tcW w:w="1844" w:type="dxa"/>
+            <w:tmTcPr id="1646025485" protected="0"/>
           </w:tcPr>
           <w:p>
             <w:pPr>
@@ -1088,8 +1075,8 @@
         </w:tc>
         <w:tc>
           <w:tcPr>
-            <w:tcW w:w="3860" w:type="pct"/>
-            <w:tmTcPr id="1645827464" protected="0"/>
+            <w:tcW w:w="10390" w:type="dxa"/>
+            <w:tmTcPr id="1646025485" protected="0"/>
           </w:tcPr>
           <w:p>
             <w:pPr>
@@ -1108,8 +1095,8 @@
         </w:trPr>
         <w:tc>
           <w:tcPr>
-            <w:tcW w:w="450" w:type="pct"/>
-            <w:tmTcPr id="1645827464" protected="0"/>
+            <w:tcW w:w="1211" w:type="dxa"/>
+            <w:tmTcPr id="1646025485" protected="0"/>
           </w:tcPr>
           <w:p>
             <w:pPr>
@@ -1123,8 +1110,8 @@
         </w:tc>
         <w:tc>
           <w:tcPr>
-            <w:tcW w:w="685" w:type="pct"/>
-            <w:tmTcPr id="1645827464" protected="0"/>
+            <w:tcW w:w="1844" w:type="dxa"/>
+            <w:tmTcPr id="1646025485" protected="0"/>
           </w:tcPr>
           <w:p>
             <w:pPr>
@@ -1138,8 +1125,8 @@
         </w:tc>
         <w:tc>
           <w:tcPr>
-            <w:tcW w:w="3860" w:type="pct"/>
-            <w:tmTcPr id="1645827464" protected="0"/>
+            <w:tcW w:w="10390" w:type="dxa"/>
+            <w:tmTcPr id="1646025485" protected="0"/>
           </w:tcPr>
           <w:p>
             <w:pPr>
@@ -1158,8 +1145,8 @@
         </w:trPr>
         <w:tc>
           <w:tcPr>
-            <w:tcW w:w="450" w:type="pct"/>
-            <w:tmTcPr id="1645827464" protected="0"/>
+            <w:tcW w:w="1211" w:type="dxa"/>
+            <w:tmTcPr id="1646025485" protected="0"/>
           </w:tcPr>
           <w:p>
             <w:pPr>
@@ -1173,8 +1160,8 @@
         </w:tc>
         <w:tc>
           <w:tcPr>
-            <w:tcW w:w="685" w:type="pct"/>
-            <w:tmTcPr id="1645827464" protected="0"/>
+            <w:tcW w:w="1844" w:type="dxa"/>
+            <w:tmTcPr id="1646025485" protected="0"/>
           </w:tcPr>
           <w:p>
             <w:pPr>
@@ -1188,8 +1175,8 @@
         </w:tc>
         <w:tc>
           <w:tcPr>
-            <w:tcW w:w="3860" w:type="pct"/>
-            <w:tmTcPr id="1645827464" protected="0"/>
+            <w:tcW w:w="10390" w:type="dxa"/>
+            <w:tmTcPr id="1646025485" protected="0"/>
           </w:tcPr>
           <w:p>
             <w:pPr>
@@ -1208,8 +1195,8 @@
         </w:trPr>
         <w:tc>
           <w:tcPr>
-            <w:tcW w:w="450" w:type="pct"/>
-            <w:tmTcPr id="1645827464" protected="0"/>
+            <w:tcW w:w="1211" w:type="dxa"/>
+            <w:tmTcPr id="1646025485" protected="0"/>
           </w:tcPr>
           <w:p>
             <w:pPr>
@@ -1223,8 +1210,8 @@
         </w:tc>
         <w:tc>
           <w:tcPr>
-            <w:tcW w:w="685" w:type="pct"/>
-            <w:tmTcPr id="1645827464" protected="0"/>
+            <w:tcW w:w="1844" w:type="dxa"/>
+            <w:tmTcPr id="1646025485" protected="0"/>
           </w:tcPr>
           <w:p>
             <w:pPr>
@@ -1238,8 +1225,8 @@
         </w:tc>
         <w:tc>
           <w:tcPr>
-            <w:tcW w:w="3860" w:type="pct"/>
-            <w:tmTcPr id="1645827464" protected="0"/>
+            <w:tcW w:w="10390" w:type="dxa"/>
+            <w:tmTcPr id="1646025485" protected="0"/>
           </w:tcPr>
           <w:p>
             <w:pPr>
@@ -1258,8 +1245,8 @@
         </w:trPr>
         <w:tc>
           <w:tcPr>
-            <w:tcW w:w="450" w:type="pct"/>
-            <w:tmTcPr id="1645827464" protected="0"/>
+            <w:tcW w:w="1211" w:type="dxa"/>
+            <w:tmTcPr id="1646025485" protected="0"/>
           </w:tcPr>
           <w:p>
             <w:pPr>
@@ -1273,8 +1260,8 @@
         </w:tc>
         <w:tc>
           <w:tcPr>
-            <w:tcW w:w="685" w:type="pct"/>
-            <w:tmTcPr id="1645827464" protected="0"/>
+            <w:tcW w:w="1844" w:type="dxa"/>
+            <w:tmTcPr id="1646025485" protected="0"/>
           </w:tcPr>
           <w:p>
             <w:pPr>
@@ -1288,8 +1275,8 @@
         </w:tc>
         <w:tc>
           <w:tcPr>
-            <w:tcW w:w="3860" w:type="pct"/>
-            <w:tmTcPr id="1645827464" protected="0"/>
+            <w:tcW w:w="10390" w:type="dxa"/>
+            <w:tmTcPr id="1646025485" protected="0"/>
           </w:tcPr>
           <w:p>
             <w:pPr>
@@ -1308,8 +1295,8 @@
         </w:trPr>
         <w:tc>
           <w:tcPr>
-            <w:tcW w:w="450" w:type="pct"/>
-            <w:tmTcPr id="1645827464" protected="0"/>
+            <w:tcW w:w="1211" w:type="dxa"/>
+            <w:tmTcPr id="1646025485" protected="0"/>
           </w:tcPr>
           <w:p>
             <w:pPr>
@@ -1323,8 +1310,8 @@
         </w:tc>
         <w:tc>
           <w:tcPr>
-            <w:tcW w:w="685" w:type="pct"/>
-            <w:tmTcPr id="1645827464" protected="0"/>
+            <w:tcW w:w="1844" w:type="dxa"/>
+            <w:tmTcPr id="1646025485" protected="0"/>
           </w:tcPr>
           <w:p>
             <w:pPr>
@@ -1338,8 +1325,8 @@
         </w:tc>
         <w:tc>
           <w:tcPr>
-            <w:tcW w:w="3860" w:type="pct"/>
-            <w:tmTcPr id="1645827464" protected="0"/>
+            <w:tcW w:w="10390" w:type="dxa"/>
+            <w:tmTcPr id="1646025485" protected="0"/>
           </w:tcPr>
           <w:p>
             <w:pPr>
@@ -1360,8 +1347,8 @@
         </w:trPr>
         <w:tc>
           <w:tcPr>
-            <w:tcW w:w="450" w:type="pct"/>
-            <w:tmTcPr id="1645827464" protected="0"/>
+            <w:tcW w:w="1211" w:type="dxa"/>
+            <w:tmTcPr id="1646025485" protected="0"/>
           </w:tcPr>
           <w:p>
             <w:pPr>
@@ -1374,8 +1361,8 @@
         </w:tc>
         <w:tc>
           <w:tcPr>
-            <w:tcW w:w="685" w:type="pct"/>
-            <w:tmTcPr id="1645827464" protected="0"/>
+            <w:tcW w:w="1844" w:type="dxa"/>
+            <w:tmTcPr id="1646025485" protected="0"/>
           </w:tcPr>
           <w:p>
             <w:pPr>
@@ -1389,8 +1376,8 @@
         </w:tc>
         <w:tc>
           <w:tcPr>
-            <w:tcW w:w="3860" w:type="pct"/>
-            <w:tmTcPr id="1645827464" protected="0"/>
+            <w:tcW w:w="10390" w:type="dxa"/>
+            <w:tmTcPr id="1646025485" protected="0"/>
           </w:tcPr>
           <w:p>
             <w:pPr>
@@ -1451,9 +1438,56 @@
     </w:p>
     <w:p>
       <w:pPr>
+        <w:pStyle w:val="para4"/>
+        <w:numPr>
+          <w:ilvl w:val="2"/>
+          <w:numId w:val="1"/>
+        </w:numPr>
+        <w:ind w:left="0" w:firstLine="0"/>
+      </w:pPr>
+      <w:r>
+        <w:t>Integration Considerations</w:t>
+      </w:r>
+    </w:p>
+    <w:p>
+      <w:pPr>
         <w:pStyle w:val="para2"/>
       </w:pPr>
-      <w:r/>
+      <w:r>
+        <w:t>CSS style (even those in widgets/shadow-text/styles.css) take precedence over &lt;set&gt;, which implies CSS is applied AFTER &lt;set&gt;s have been executed. This surprised me, but I'm not sure it's anything we could change.</w:t>
+      </w:r>
+    </w:p>
+    <w:p>
+      <w:pPr>
+        <w:pStyle w:val="para2"/>
+      </w:pPr>
+      <w:r>
+        <w:t>The CSS style selectors are fairly greedy, and may be applied to other elements with the same classNames. I think we addressed this somewhat in c-t.</w:t>
+      </w:r>
+    </w:p>
+    <w:p>
+      <w:pPr>
+        <w:pStyle w:val="para2"/>
+      </w:pPr>
+      <w:r>
+        <w:t>If assigning a class to a s-t's &lt;use&gt;, we need to also include className 'widget-auto' or the widget won't be automatically created. This is logical and necessary to provide the option to bypass automatic creation, but can be a gotcha. (If a &lt;use&gt; doesn't specify a class, it's copied from that of the &lt;symbol&gt;, which is 'widget-auto'.)</w:t>
+      </w:r>
+    </w:p>
+    <w:p>
+      <w:pPr>
+        <w:pStyle w:val="para2"/>
+      </w:pPr>
+      <w:r>
+        <w:t>When replacing a textEl with a shadowTextEl in a project, we have to change .style.fill to .main.style.fill. This is brutally logical, but reduces extent to which s-t can be a drop-in replacement for text. We could allow .style.fill on el, which only sets fill on main. Inconsistent?? Duplication?? Hypocrisy on my part??</w:t>
+      </w:r>
+    </w:p>
+    <w:p>
+      <w:pPr>
+        <w:pStyle w:val="para2"/>
+      </w:pPr>
+      <w:r>
+        <w:t>widget.getBBox() returns the size of the text, including light and shadow if displayed. If you only want the size of main, call widget.main.getBBox().</w:t>
+      </w:r>
     </w:p>
     <w:sectPr>
       <w:footnotePr>

</xml_diff>